<commit_message>
<Bugfix, Story> Character Stories
Updated character stories for beast and protector.
Second pass at part 1 + 2 of wanderer's story.
Added a piece of lore.
Removed shadow casters from fountain and rite shrine.
Creating fire now lights it.
Changed current action progress to be based on actual time rather than
tweening.
Reduced the time to craft, meditate, and sleep.
Fixed bug where attribute bars wouldn't centre correctly.
Changed health bar to show current health out of max based on attribute
max rather than current attribute amount.
Changed fountain to restore all attributes as well as thirst and hunger.
Updated map shadow background to be more visually interesting.
</commit_message>
<xml_diff>
--- a/Story/Character Stories.docx
+++ b/Story/Character Stories.docx
@@ -164,21 +164,91 @@
       <w:pPr>
         <w:rPr>
           <w:rFonts w:hint="default"/>
-        </w:rPr>
-      </w:pPr>
-      <w:r>
-        <w:rPr>
-          <w:rFonts w:hint="default"/>
-        </w:rPr>
-        <w:t>I used to have a family like you. I remember them well, my wife, Mary, and my daughter, Anna. We lived in a safe place, one of the last safe places in the world. We had fields of crops, running water, and miles of woodland. We did our best to get along, some of us had been born there, others were wanderers we took in from the wastes. There were those of us, myself included, who felt that letting outsiders in was dangerous. There were terrible stories that made their way to us. Stories of barbarism, murder, men killing each other over water. We worried that our haven would be found. With every parched raider passing, every bleached wastelander that stumbled by, my fear grew. Sometimes I would lay awake nights on end, starting at every crack, rustle, and hoot.</w:t>
+          <w:lang w:val="en-GB"/>
+        </w:rPr>
+      </w:pPr>
+      <w:r>
+        <w:rPr>
+          <w:rFonts w:hint="default"/>
+          <w:lang w:val="en-GB"/>
+        </w:rPr>
+        <w:t>I used to have a family- a husband, and a daughter. We lived in a safe place, in one of few remaining sanctuaries still hidden from the wider world. We had crops, fields of fertile earth, clean water, and miles of woodland. I doubt it remains there now, and all I have seen since is sand and brittle weeds. Together we worked the land, it was enough to survive, and we tried to get along as best we could. But we were not neighbours, we were survivors, refugees forced together to prevail. There were some who had been born in the sanctuary, innocent of the horrors of the world, and there were others, like myself, who had stumbled upon the sanctuary on our purposeless voyage through life.</w:t>
+      </w:r>
+    </w:p>
+    <w:p>
+      <w:pPr>
+        <w:rPr>
+          <w:rFonts w:hint="default"/>
+          <w:lang w:val="en-GB"/>
+        </w:rPr>
+      </w:pPr>
+    </w:p>
+    <w:p>
+      <w:pPr>
+        <w:rPr>
+          <w:rFonts w:hint="default"/>
+          <w:lang w:val="en-GB"/>
+        </w:rPr>
+      </w:pPr>
+      <w:r>
+        <w:rPr>
+          <w:rFonts w:hint="default"/>
+          <w:lang w:val="en-GB"/>
+        </w:rPr>
+        <w:t>With every wanderer that passed through, every vagrant that found a home among us, the tension in the sanctuary grew. We were worried that our little peaceful corner would be discovered and torn apart. And so we were divided, there were those of us who wanted to provide sanctuary to all seeking shelter, and there were those who wanted to keep out intruders- by whatever means necessary. As time passed the divide grew, exacerbated by stories from the outer world- tales of barbarism, murder, defilement, inhumanity. The strings of our relationships were pulled tighter and tighter, until one day, they snapped.</w:t>
+      </w:r>
+    </w:p>
+    <w:p>
+      <w:pPr>
+        <w:rPr>
+          <w:rFonts w:hint="default"/>
+        </w:rPr>
+      </w:pPr>
+    </w:p>
+    <w:p>
+      <w:pPr>
+        <w:rPr>
+          <w:rFonts w:hint="default"/>
+          <w:lang w:val="en-GB"/>
+        </w:rPr>
+      </w:pPr>
+      <w:r>
+        <w:rPr>
+          <w:rFonts w:hint="default"/>
+          <w:lang w:val="en-GB"/>
+        </w:rPr>
+        <w:t>One day, like many days before it, a bleached wastelander came to our village. He was not like others that had come, there was something unhinged in him, of course we all had a burden to bear, but his was different. We found him a bed, gave him food and drink, and left him to rest. He did not speak, but he laid his leering eyes upon every woman he encountered. Ill at ease we went to our homes to rest for the night. In the morning we found the body. A young woman, her body cut and bloody, lay across the threshold of the wastelander’s tent. There was no discussion, no words spoken, we simply drew him from his tent, and broke his body in the middle of the village.</w:t>
+      </w:r>
+    </w:p>
+    <w:p>
+      <w:pPr>
+        <w:rPr>
+          <w:rFonts w:hint="default"/>
+        </w:rPr>
+      </w:pPr>
+    </w:p>
+    <w:p>
+      <w:pPr>
+        <w:rPr>
+          <w:rFonts w:hint="default"/>
+          <w:lang w:val="en-GB"/>
+        </w:rPr>
+      </w:pPr>
+      <w:r>
+        <w:rPr>
+          <w:rFonts w:hint="default"/>
+          <w:lang w:val="en-GB"/>
+        </w:rPr>
+        <w:t xml:space="preserve">When the bodies were buried we argued about what should be done. Words turned to insults, insults to accusations, and soon we were split, two sides warring over peace. The first stone was thrown, and others followed. Then there was pandemonium, fist fights escalated into murder, and there was only chaos. I gathered my family, shouting for them to gather as much as we could, and we ran into the forest. There were other families, couples, elders, and children, all running from the village as fast as we could. And then the pursuits started, the people we had lived with every day for years now hunted us with teeth and nails, blades, farming tools, and guns. I did not look back, I only simply ran from the screams. By the time the noises had died away, I was lost, the trees were thinning, and the grass at my feet given away to the dry dirt of the wasteland beyond. I did not know where my family was. I still do not know, I hope that one day our paths will cross, for I am sure they did not perish, but I cannot go looking for them, I do not know where to look, instead I have only one thing left- </w:t>
       </w:r>
       <w:bookmarkStart w:id="0" w:name="_GoBack"/>
       <w:bookmarkEnd w:id="0"/>
       <w:r>
         <w:rPr>
           <w:rFonts w:hint="default"/>
-        </w:rPr>
-        <w:t xml:space="preserve"> You could see division growing among us, some wouldnt look at me- they knew my mind, and in the eyes of the others I could see my own thoughts reflected back at me. One day a mad man found his way to us, at first he seemed like another sorry soul, but as soon as night fell he took one of our women. He was silent, we only found her body in the morning. The moment her blank stare found mine I knew what had to be done. I scoured the village for him, the man beast who took us for fools, and when I found him I crushed his bones beneath my feet. As the echoes of his screams died out I realised what had been done. We were split, forever divided. My friends drove the other outsiders into the forest, never to be seen again. Many of us fought one another, others fled. I searched for my family, to protect them, to say sorry. But I knew they had left, whether because of me or to escape the insanity I provoked I will never know. Since then I have been searching for them. I know it is futile. Too many years have passed, years that have turned that safe haven into sand and shelter to ruins. Still I am driven on, by my love and by my hate. I know I will find them, in this life, or in the next.</w:t>
+          <w:lang w:val="en-GB"/>
+        </w:rPr>
+        <w:t>survival.</w:t>
       </w:r>
     </w:p>
     <w:p>
@@ -186,13 +256,21 @@
         <w:pStyle w:val="2"/>
         <w:rPr>
           <w:rFonts w:hint="default"/>
-        </w:rPr>
-      </w:pPr>
-      <w:r>
-        <w:rPr>
-          <w:rFonts w:hint="default"/>
-        </w:rPr>
-        <w:t>The Ghost</w:t>
+          <w:lang w:val="en-GB"/>
+        </w:rPr>
+      </w:pPr>
+      <w:r>
+        <w:rPr>
+          <w:rFonts w:hint="default"/>
+        </w:rPr>
+        <w:t>The Ghos</w:t>
+      </w:r>
+      <w:r>
+        <w:rPr>
+          <w:rFonts w:hint="default"/>
+          <w:lang w:val="en-GB"/>
+        </w:rPr>
+        <w:t>t</w:t>
       </w:r>
     </w:p>
     <w:p>
@@ -233,13 +311,60 @@
       <w:pPr>
         <w:rPr>
           <w:rFonts w:hint="default"/>
-        </w:rPr>
-      </w:pPr>
-      <w:r>
-        <w:rPr>
-          <w:rFonts w:hint="default"/>
-        </w:rPr>
-        <w:t>Eternally I rage on, through red dust and dark fire. Enemies I have none, yet mercilessly I cut down those before me. You however, you I will spare. There is a dark shadow I see on your soul, a side you cannot see, that blinds you in your most passionate moments. A beast that howls and screams, taunting you to let it free. It is in all of us, a monster lurking beneath your civil self. Only I have controlled it. You see it is not a demon that takes over us, it is not some foreign horror that overpowers, or a contagion that clouds your thoughts. The beast is a reflection of you, it is the inversion of your conscious mind. It does the bidding of your true emotions, if youll let it. There is no greater power in this world than the unchained beast. The weight that burdens others in these pallid years is a pedestal that raises me up above others. Come! Revel in your freedom, shirk the shackles of civilisation and sate your need for blood. Do not care for the other, do not pity them for they would do the same to you. You will free them of their duties on this earth. Perhaps they will go to the halls of their heroes, or perhaps only blackness awaits. It is not for us to know, but we will find out. Go, allow the wolf within you to burst forth, break the weak, conquer the strong, and if you should fall you shall know that it was in glorious rage that your fire was snuffed, do not allow it instead to whimper and fail in the darkening of the night.</w:t>
+          <w:lang w:val="en-GB"/>
+        </w:rPr>
+      </w:pPr>
+      <w:r>
+        <w:rPr>
+          <w:rFonts w:hint="default"/>
+          <w:lang w:val="en-GB"/>
+        </w:rPr>
+        <w:t xml:space="preserve">My rage is eternal, enduring through the red dust and dark fire of our broken world. I have no enemies, for those that look upon my countenance see only death, but still I cut down those who stand before me- those whose eyes betray the rotting soul within. There is a dark shadow within us all, a hidden thing kept at bay by our civil self. It is in our most passionate moments that it is set free, free to do what our primal instinct knows should be done. They say that the world fell because our minds were changed, that we were turned evil by devils or monsters. They are wrong. The devil is a part of us, it is a reflection of our surface selves, the inversion of our conscious mind. It is the essence in the air that drew it out, empowering it, and allowing it to maraud openly. But I have controlled it, I let it escape, feed, exert it’s will through my hand. It is this freedom that prevents it from taking a hold of me. I acknowledge it, and so we coexist. </w:t>
+      </w:r>
+    </w:p>
+    <w:p>
+      <w:pPr>
+        <w:rPr>
+          <w:rFonts w:hint="default"/>
+          <w:lang w:val="en-GB"/>
+        </w:rPr>
+      </w:pPr>
+    </w:p>
+    <w:p>
+      <w:pPr>
+        <w:rPr>
+          <w:rFonts w:hint="default"/>
+          <w:lang w:val="en-GB"/>
+        </w:rPr>
+      </w:pPr>
+      <w:r>
+        <w:rPr>
+          <w:rFonts w:hint="default"/>
+          <w:lang w:val="en-GB"/>
+        </w:rPr>
+        <w:t>There is no greater power in the world than the unchained beast. However an unchained animal will wreak havoc if untrained. We must use exert our will to remain in control, to speak to the beast and let it know that we are the alpha, we allow the beast to exist, and without us, it would die. When the covenant is made between you and the beast it is like a weight lifted from your mind. Our darkest thoughts are free to expose, explore, and exploit. I revel in my freedom, I have shirked the shackles of civilisation to sate my primal thirst. Do not care for those who would do you harm, for they are nothing but fodder for the beast. Instead liberate them from their earthly duties, spill their blood on the sand, for in the absence of darkness, there is light.</w:t>
+      </w:r>
+    </w:p>
+    <w:p>
+      <w:pPr>
+        <w:rPr>
+          <w:rFonts w:hint="default"/>
+          <w:lang w:val="en-GB"/>
+        </w:rPr>
+      </w:pPr>
+    </w:p>
+    <w:p>
+      <w:pPr>
+        <w:rPr>
+          <w:rFonts w:hint="default"/>
+        </w:rPr>
+      </w:pPr>
+      <w:r>
+        <w:rPr>
+          <w:rFonts w:hint="default"/>
+          <w:lang w:val="en-GB"/>
+        </w:rPr>
+        <w:t>What there is beyond death I do not know, perhaps the pearlescent gates are real, or perhaps we will go to the halls of our ancestors, to revel forever amongst our lineage. Or perhaps there is only darkness, nothing stretching from here to infinity. One day we all shall discover what lies beyond, but whilst we exist on this side of the veil we must live. That is why the beast is important, it gives us life, it is our source of true emotion, raw feelings. If anyone reads this, go forth, allow the wolf within to burst forth, say those words that are unsaid, seek vengeance when justice is undone, conquer the oppressors and lift up the meek. And if you should fall in your pursuit for balance, you will know that it was for a glorious purpose that your fire was snuffed. The worst that can befall is that we instead allow our flame to dim and die in the darkening of the night, our mind full of regrets and things left undone.</w:t>
       </w:r>
     </w:p>
     <w:p>

</xml_diff>